<commit_message>
Modified Page_Load to check for whether the event is a PostBack function or not.
</commit_message>
<xml_diff>
--- a/Lab02Questions.docx
+++ b/Lab02Questions.docx
@@ -88,6 +88,48 @@
           <w:numId w:val="1"/>
         </w:numPr>
       </w:pPr>
+      <w:r>
+        <w:t>What special folders are in the ASP.NET and what is their role?</w:t>
+      </w:r>
+    </w:p>
+    <w:p>
+      <w:r>
+        <w:t>The special folders in ASP.NET is the Web.Config Folder, which is the configuration and settings file for a ASP.Net web application and contains data about how the web application would/should act in certain situations.</w:t>
+      </w:r>
+    </w:p>
+    <w:p>
+      <w:pPr>
+        <w:pStyle w:val="ListParagraph"/>
+        <w:numPr>
+          <w:ilvl w:val="0"/>
+          <w:numId w:val="1"/>
+        </w:numPr>
+      </w:pPr>
+      <w:r>
+        <w:t>What is the difference between web server controls and HTML controls?</w:t>
+      </w:r>
+    </w:p>
+    <w:p>
+      <w:r>
+        <w:t>Web Server Controls are a controls that derive from the System.Web.UI.WebControls base class and can be programmed to behave exactly like HTML controls, the difference is however is that they are executed on the server-side and can detect the target browser’s capabilities and render themselves accordingly.</w:t>
+      </w:r>
+    </w:p>
+    <w:p>
+      <w:pPr>
+        <w:pStyle w:val="ListParagraph"/>
+        <w:numPr>
+          <w:ilvl w:val="0"/>
+          <w:numId w:val="1"/>
+        </w:numPr>
+      </w:pPr>
+      <w:r>
+        <w:t>What is the role of property IsPostBack and how should it be used?</w:t>
+      </w:r>
+    </w:p>
+    <w:p>
+      <w:r>
+        <w:t>The role of IsPostBack is to determine whether the page is being rendered for the first time or is being loaded in a response to a postback.</w:t>
+      </w:r>
       <w:bookmarkStart w:id="0" w:name="_GoBack"/>
       <w:bookmarkEnd w:id="0"/>
     </w:p>

</xml_diff>